<commit_message>
Update porociloProjekt, docker image
-popravljeno besedilo v poročilu
-dodana slika spletne strani na dockerju
</commit_message>
<xml_diff>
--- a/RAIN/SLIKE_predstavitev/porociloProjekt.docx
+++ b/RAIN/SLIKE_predstavitev/porociloProjekt.docx
@@ -6,8 +6,6 @@
       <w:pPr>
         <w:jc w:val="center"/>
       </w:pPr>
-      <w:bookmarkStart w:id="0" w:name="_GoBack"/>
-      <w:bookmarkEnd w:id="0"/>
     </w:p>
     <w:p>
       <w:pPr>
@@ -268,6 +266,8 @@
         <w:t>KAZALO</w:t>
       </w:r>
     </w:p>
+    <w:bookmarkStart w:id="0" w:name="_GoBack"/>
+    <w:bookmarkEnd w:id="0"/>
     <w:p>
       <w:pPr>
         <w:pStyle w:val="Kazalovsebine1"/>
@@ -291,7 +291,7 @@
       <w:r>
         <w:fldChar w:fldCharType="separate"/>
       </w:r>
-      <w:hyperlink w:anchor="_Toc73735699" w:history="1">
+      <w:hyperlink w:anchor="_Toc73982415" w:history="1">
         <w:r>
           <w:rPr>
             <w:rStyle w:val="Hiperpovezava"/>
@@ -318,7 +318,7 @@
             <w:noProof/>
             <w:webHidden/>
           </w:rPr>
-          <w:instrText xml:space="preserve"> PAGEREF _Toc73735699 \h </w:instrText>
+          <w:instrText xml:space="preserve"> PAGEREF _Toc73982415 \h </w:instrText>
         </w:r>
         <w:r>
           <w:rPr>
@@ -363,7 +363,7 @@
           <w:lang w:eastAsia="sl-SI"/>
         </w:rPr>
       </w:pPr>
-      <w:hyperlink w:anchor="_Toc73735700" w:history="1">
+      <w:hyperlink w:anchor="_Toc73982416" w:history="1">
         <w:r>
           <w:rPr>
             <w:rStyle w:val="Hiperpovezava"/>
@@ -390,7 +390,7 @@
             <w:noProof/>
             <w:webHidden/>
           </w:rPr>
-          <w:instrText xml:space="preserve"> PAGEREF _Toc73735700 \h </w:instrText>
+          <w:instrText xml:space="preserve"> PAGEREF _Toc73982416 \h </w:instrText>
         </w:r>
         <w:r>
           <w:rPr>
@@ -435,7 +435,7 @@
           <w:lang w:eastAsia="sl-SI"/>
         </w:rPr>
       </w:pPr>
-      <w:hyperlink w:anchor="_Toc73735701" w:history="1">
+      <w:hyperlink w:anchor="_Toc73982417" w:history="1">
         <w:r>
           <w:rPr>
             <w:rStyle w:val="Hiperpovezava"/>
@@ -462,7 +462,7 @@
             <w:noProof/>
             <w:webHidden/>
           </w:rPr>
-          <w:instrText xml:space="preserve"> PAGEREF _Toc73735701 \h </w:instrText>
+          <w:instrText xml:space="preserve"> PAGEREF _Toc73982417 \h </w:instrText>
         </w:r>
         <w:r>
           <w:rPr>
@@ -507,7 +507,7 @@
           <w:lang w:eastAsia="sl-SI"/>
         </w:rPr>
       </w:pPr>
-      <w:hyperlink w:anchor="_Toc73735702" w:history="1">
+      <w:hyperlink w:anchor="_Toc73982418" w:history="1">
         <w:r>
           <w:rPr>
             <w:rStyle w:val="Hiperpovezava"/>
@@ -534,7 +534,7 @@
             <w:noProof/>
             <w:webHidden/>
           </w:rPr>
-          <w:instrText xml:space="preserve"> PAGEREF _Toc73735702 \h </w:instrText>
+          <w:instrText xml:space="preserve"> PAGEREF _Toc73982418 \h </w:instrText>
         </w:r>
         <w:r>
           <w:rPr>
@@ -579,7 +579,7 @@
           <w:lang w:eastAsia="sl-SI"/>
         </w:rPr>
       </w:pPr>
-      <w:hyperlink w:anchor="_Toc73735703" w:history="1">
+      <w:hyperlink w:anchor="_Toc73982419" w:history="1">
         <w:r>
           <w:rPr>
             <w:rStyle w:val="Hiperpovezava"/>
@@ -606,7 +606,7 @@
             <w:noProof/>
             <w:webHidden/>
           </w:rPr>
-          <w:instrText xml:space="preserve"> PAGEREF _Toc73735703 \h </w:instrText>
+          <w:instrText xml:space="preserve"> PAGEREF _Toc73982419 \h </w:instrText>
         </w:r>
         <w:r>
           <w:rPr>
@@ -651,7 +651,7 @@
           <w:lang w:eastAsia="sl-SI"/>
         </w:rPr>
       </w:pPr>
-      <w:hyperlink w:anchor="_Toc73735704" w:history="1">
+      <w:hyperlink w:anchor="_Toc73982420" w:history="1">
         <w:r>
           <w:rPr>
             <w:rStyle w:val="Hiperpovezava"/>
@@ -678,7 +678,7 @@
             <w:noProof/>
             <w:webHidden/>
           </w:rPr>
-          <w:instrText xml:space="preserve"> PAGEREF _Toc73735704 \h </w:instrText>
+          <w:instrText xml:space="preserve"> PAGEREF _Toc73982420 \h </w:instrText>
         </w:r>
         <w:r>
           <w:rPr>
@@ -723,7 +723,7 @@
           <w:lang w:eastAsia="sl-SI"/>
         </w:rPr>
       </w:pPr>
-      <w:hyperlink w:anchor="_Toc73735705" w:history="1">
+      <w:hyperlink w:anchor="_Toc73982421" w:history="1">
         <w:r>
           <w:rPr>
             <w:rStyle w:val="Hiperpovezava"/>
@@ -750,7 +750,7 @@
             <w:noProof/>
             <w:webHidden/>
           </w:rPr>
-          <w:instrText xml:space="preserve"> PAGEREF _Toc73735705 \h </w:instrText>
+          <w:instrText xml:space="preserve"> PAGEREF _Toc73982421 \h </w:instrText>
         </w:r>
         <w:r>
           <w:rPr>
@@ -795,7 +795,7 @@
           <w:lang w:eastAsia="sl-SI"/>
         </w:rPr>
       </w:pPr>
-      <w:hyperlink w:anchor="_Toc73735706" w:history="1">
+      <w:hyperlink w:anchor="_Toc73982422" w:history="1">
         <w:r>
           <w:rPr>
             <w:rStyle w:val="Hiperpovezava"/>
@@ -822,7 +822,7 @@
             <w:noProof/>
             <w:webHidden/>
           </w:rPr>
-          <w:instrText xml:space="preserve"> PAGEREF _Toc73735706 \h </w:instrText>
+          <w:instrText xml:space="preserve"> PAGEREF _Toc73982422 \h </w:instrText>
         </w:r>
         <w:r>
           <w:rPr>
@@ -867,7 +867,7 @@
           <w:lang w:eastAsia="sl-SI"/>
         </w:rPr>
       </w:pPr>
-      <w:hyperlink w:anchor="_Toc73735707" w:history="1">
+      <w:hyperlink w:anchor="_Toc73982423" w:history="1">
         <w:r>
           <w:rPr>
             <w:rStyle w:val="Hiperpovezava"/>
@@ -894,7 +894,7 @@
             <w:noProof/>
             <w:webHidden/>
           </w:rPr>
-          <w:instrText xml:space="preserve"> PAGEREF _Toc73735707 \h </w:instrText>
+          <w:instrText xml:space="preserve"> PAGEREF _Toc73982423 \h </w:instrText>
         </w:r>
         <w:r>
           <w:rPr>
@@ -939,7 +939,7 @@
           <w:lang w:eastAsia="sl-SI"/>
         </w:rPr>
       </w:pPr>
-      <w:hyperlink w:anchor="_Toc73735708" w:history="1">
+      <w:hyperlink w:anchor="_Toc73982424" w:history="1">
         <w:r>
           <w:rPr>
             <w:rStyle w:val="Hiperpovezava"/>
@@ -966,7 +966,7 @@
             <w:noProof/>
             <w:webHidden/>
           </w:rPr>
-          <w:instrText xml:space="preserve"> PAGEREF _Toc73735708 \h </w:instrText>
+          <w:instrText xml:space="preserve"> PAGEREF _Toc73982424 \h </w:instrText>
         </w:r>
         <w:r>
           <w:rPr>
@@ -1011,7 +1011,7 @@
           <w:lang w:eastAsia="sl-SI"/>
         </w:rPr>
       </w:pPr>
-      <w:hyperlink w:anchor="_Toc73735709" w:history="1">
+      <w:hyperlink w:anchor="_Toc73982425" w:history="1">
         <w:r>
           <w:rPr>
             <w:rStyle w:val="Hiperpovezava"/>
@@ -1038,7 +1038,7 @@
             <w:noProof/>
             <w:webHidden/>
           </w:rPr>
-          <w:instrText xml:space="preserve"> PAGEREF _Toc73735709 \h </w:instrText>
+          <w:instrText xml:space="preserve"> PAGEREF _Toc73982425 \h </w:instrText>
         </w:r>
         <w:r>
           <w:rPr>
@@ -1083,7 +1083,7 @@
           <w:lang w:eastAsia="sl-SI"/>
         </w:rPr>
       </w:pPr>
-      <w:hyperlink w:anchor="_Toc73735710" w:history="1">
+      <w:hyperlink w:anchor="_Toc73982426" w:history="1">
         <w:r>
           <w:rPr>
             <w:rStyle w:val="Hiperpovezava"/>
@@ -1110,7 +1110,7 @@
             <w:noProof/>
             <w:webHidden/>
           </w:rPr>
-          <w:instrText xml:space="preserve"> PAGEREF _Toc73735710 \h </w:instrText>
+          <w:instrText xml:space="preserve"> PAGEREF _Toc73982426 \h </w:instrText>
         </w:r>
         <w:r>
           <w:rPr>
@@ -1155,7 +1155,7 @@
           <w:lang w:eastAsia="sl-SI"/>
         </w:rPr>
       </w:pPr>
-      <w:hyperlink w:anchor="_Toc73735711" w:history="1">
+      <w:hyperlink w:anchor="_Toc73982427" w:history="1">
         <w:r>
           <w:rPr>
             <w:rStyle w:val="Hiperpovezava"/>
@@ -1182,7 +1182,7 @@
             <w:noProof/>
             <w:webHidden/>
           </w:rPr>
-          <w:instrText xml:space="preserve"> PAGEREF _Toc73735711 \h </w:instrText>
+          <w:instrText xml:space="preserve"> PAGEREF _Toc73982427 \h </w:instrText>
         </w:r>
         <w:r>
           <w:rPr>
@@ -1227,7 +1227,7 @@
           <w:lang w:eastAsia="sl-SI"/>
         </w:rPr>
       </w:pPr>
-      <w:hyperlink w:anchor="_Toc73735712" w:history="1">
+      <w:hyperlink w:anchor="_Toc73982428" w:history="1">
         <w:r>
           <w:rPr>
             <w:rStyle w:val="Hiperpovezava"/>
@@ -1254,7 +1254,7 @@
             <w:noProof/>
             <w:webHidden/>
           </w:rPr>
-          <w:instrText xml:space="preserve"> PAGEREF _Toc73735712 \h </w:instrText>
+          <w:instrText xml:space="preserve"> PAGEREF _Toc73982428 \h </w:instrText>
         </w:r>
         <w:r>
           <w:rPr>
@@ -1299,7 +1299,7 @@
           <w:lang w:eastAsia="sl-SI"/>
         </w:rPr>
       </w:pPr>
-      <w:hyperlink w:anchor="_Toc73735713" w:history="1">
+      <w:hyperlink w:anchor="_Toc73982429" w:history="1">
         <w:r>
           <w:rPr>
             <w:rStyle w:val="Hiperpovezava"/>
@@ -1326,7 +1326,7 @@
             <w:noProof/>
             <w:webHidden/>
           </w:rPr>
-          <w:instrText xml:space="preserve"> PAGEREF _Toc73735713 \h </w:instrText>
+          <w:instrText xml:space="preserve"> PAGEREF _Toc73982429 \h </w:instrText>
         </w:r>
         <w:r>
           <w:rPr>
@@ -1371,7 +1371,7 @@
           <w:lang w:eastAsia="sl-SI"/>
         </w:rPr>
       </w:pPr>
-      <w:hyperlink w:anchor="_Toc73735714" w:history="1">
+      <w:hyperlink w:anchor="_Toc73982430" w:history="1">
         <w:r>
           <w:rPr>
             <w:rStyle w:val="Hiperpovezava"/>
@@ -1398,7 +1398,7 @@
             <w:noProof/>
             <w:webHidden/>
           </w:rPr>
-          <w:instrText xml:space="preserve"> PAGEREF _Toc73735714 \h </w:instrText>
+          <w:instrText xml:space="preserve"> PAGEREF _Toc73982430 \h </w:instrText>
         </w:r>
         <w:r>
           <w:rPr>
@@ -1443,7 +1443,7 @@
           <w:lang w:eastAsia="sl-SI"/>
         </w:rPr>
       </w:pPr>
-      <w:hyperlink w:anchor="_Toc73735715" w:history="1">
+      <w:hyperlink w:anchor="_Toc73982431" w:history="1">
         <w:r>
           <w:rPr>
             <w:rStyle w:val="Hiperpovezava"/>
@@ -1470,7 +1470,7 @@
             <w:noProof/>
             <w:webHidden/>
           </w:rPr>
-          <w:instrText xml:space="preserve"> PAGEREF _Toc73735715 \h </w:instrText>
+          <w:instrText xml:space="preserve"> PAGEREF _Toc73982431 \h </w:instrText>
         </w:r>
         <w:r>
           <w:rPr>
@@ -1515,7 +1515,7 @@
           <w:lang w:eastAsia="sl-SI"/>
         </w:rPr>
       </w:pPr>
-      <w:hyperlink w:anchor="_Toc73735716" w:history="1">
+      <w:hyperlink w:anchor="_Toc73982432" w:history="1">
         <w:r>
           <w:rPr>
             <w:rStyle w:val="Hiperpovezava"/>
@@ -1542,7 +1542,7 @@
             <w:noProof/>
             <w:webHidden/>
           </w:rPr>
-          <w:instrText xml:space="preserve"> PAGEREF _Toc73735716 \h </w:instrText>
+          <w:instrText xml:space="preserve"> PAGEREF _Toc73982432 \h </w:instrText>
         </w:r>
         <w:r>
           <w:rPr>
@@ -1587,7 +1587,7 @@
           <w:lang w:eastAsia="sl-SI"/>
         </w:rPr>
       </w:pPr>
-      <w:hyperlink w:anchor="_Toc73735717" w:history="1">
+      <w:hyperlink w:anchor="_Toc73982433" w:history="1">
         <w:r>
           <w:rPr>
             <w:rStyle w:val="Hiperpovezava"/>
@@ -1614,7 +1614,7 @@
             <w:noProof/>
             <w:webHidden/>
           </w:rPr>
-          <w:instrText xml:space="preserve"> PAGEREF _Toc73735717 \h </w:instrText>
+          <w:instrText xml:space="preserve"> PAGEREF _Toc73982433 \h </w:instrText>
         </w:r>
         <w:r>
           <w:rPr>
@@ -1659,7 +1659,7 @@
           <w:lang w:eastAsia="sl-SI"/>
         </w:rPr>
       </w:pPr>
-      <w:hyperlink w:anchor="_Toc73735718" w:history="1">
+      <w:hyperlink w:anchor="_Toc73982434" w:history="1">
         <w:r>
           <w:rPr>
             <w:rStyle w:val="Hiperpovezava"/>
@@ -1686,7 +1686,7 @@
             <w:noProof/>
             <w:webHidden/>
           </w:rPr>
-          <w:instrText xml:space="preserve"> PAGEREF _Toc73735718 \h </w:instrText>
+          <w:instrText xml:space="preserve"> PAGEREF _Toc73982434 \h </w:instrText>
         </w:r>
         <w:r>
           <w:rPr>
@@ -1731,7 +1731,7 @@
           <w:lang w:eastAsia="sl-SI"/>
         </w:rPr>
       </w:pPr>
-      <w:hyperlink w:anchor="_Toc73735719" w:history="1">
+      <w:hyperlink w:anchor="_Toc73982435" w:history="1">
         <w:r>
           <w:rPr>
             <w:rStyle w:val="Hiperpovezava"/>
@@ -1758,7 +1758,7 @@
             <w:noProof/>
             <w:webHidden/>
           </w:rPr>
-          <w:instrText xml:space="preserve"> PAGEREF _Toc73735719 \h </w:instrText>
+          <w:instrText xml:space="preserve"> PAGEREF _Toc73982435 \h </w:instrText>
         </w:r>
         <w:r>
           <w:rPr>
@@ -1803,7 +1803,7 @@
           <w:lang w:eastAsia="sl-SI"/>
         </w:rPr>
       </w:pPr>
-      <w:hyperlink w:anchor="_Toc73735720" w:history="1">
+      <w:hyperlink w:anchor="_Toc73982436" w:history="1">
         <w:r>
           <w:rPr>
             <w:rStyle w:val="Hiperpovezava"/>
@@ -1830,7 +1830,7 @@
             <w:noProof/>
             <w:webHidden/>
           </w:rPr>
-          <w:instrText xml:space="preserve"> PAGEREF _Toc73735720 \h </w:instrText>
+          <w:instrText xml:space="preserve"> PAGEREF _Toc73982436 \h </w:instrText>
         </w:r>
         <w:r>
           <w:rPr>
@@ -1875,7 +1875,7 @@
           <w:lang w:eastAsia="sl-SI"/>
         </w:rPr>
       </w:pPr>
-      <w:hyperlink w:anchor="_Toc73735721" w:history="1">
+      <w:hyperlink w:anchor="_Toc73982437" w:history="1">
         <w:r>
           <w:rPr>
             <w:rStyle w:val="Hiperpovezava"/>
@@ -1902,7 +1902,7 @@
             <w:noProof/>
             <w:webHidden/>
           </w:rPr>
-          <w:instrText xml:space="preserve"> PAGEREF _Toc73735721 \h </w:instrText>
+          <w:instrText xml:space="preserve"> PAGEREF _Toc73982437 \h </w:instrText>
         </w:r>
         <w:r>
           <w:rPr>
@@ -1947,7 +1947,7 @@
           <w:lang w:eastAsia="sl-SI"/>
         </w:rPr>
       </w:pPr>
-      <w:hyperlink w:anchor="_Toc73735722" w:history="1">
+      <w:hyperlink w:anchor="_Toc73982438" w:history="1">
         <w:r>
           <w:rPr>
             <w:rStyle w:val="Hiperpovezava"/>
@@ -1974,7 +1974,7 @@
             <w:noProof/>
             <w:webHidden/>
           </w:rPr>
-          <w:instrText xml:space="preserve"> PAGEREF _Toc73735722 \h </w:instrText>
+          <w:instrText xml:space="preserve"> PAGEREF _Toc73982438 \h </w:instrText>
         </w:r>
         <w:r>
           <w:rPr>
@@ -2019,7 +2019,7 @@
           <w:lang w:eastAsia="sl-SI"/>
         </w:rPr>
       </w:pPr>
-      <w:hyperlink w:anchor="_Toc73735723" w:history="1">
+      <w:hyperlink w:anchor="_Toc73982439" w:history="1">
         <w:r>
           <w:rPr>
             <w:rStyle w:val="Hiperpovezava"/>
@@ -2046,7 +2046,7 @@
             <w:noProof/>
             <w:webHidden/>
           </w:rPr>
-          <w:instrText xml:space="preserve"> PAGEREF _Toc73735723 \h </w:instrText>
+          <w:instrText xml:space="preserve"> PAGEREF _Toc73982439 \h </w:instrText>
         </w:r>
         <w:r>
           <w:rPr>
@@ -2091,7 +2091,7 @@
           <w:lang w:eastAsia="sl-SI"/>
         </w:rPr>
       </w:pPr>
-      <w:hyperlink w:anchor="_Toc73735724" w:history="1">
+      <w:hyperlink w:anchor="_Toc73982440" w:history="1">
         <w:r>
           <w:rPr>
             <w:rStyle w:val="Hiperpovezava"/>
@@ -2118,7 +2118,7 @@
             <w:noProof/>
             <w:webHidden/>
           </w:rPr>
-          <w:instrText xml:space="preserve"> PAGEREF _Toc73735724 \h </w:instrText>
+          <w:instrText xml:space="preserve"> PAGEREF _Toc73982440 \h </w:instrText>
         </w:r>
         <w:r>
           <w:rPr>
@@ -2163,7 +2163,7 @@
           <w:lang w:eastAsia="sl-SI"/>
         </w:rPr>
       </w:pPr>
-      <w:hyperlink w:anchor="_Toc73735725" w:history="1">
+      <w:hyperlink w:anchor="_Toc73982441" w:history="1">
         <w:r>
           <w:rPr>
             <w:rStyle w:val="Hiperpovezava"/>
@@ -2190,7 +2190,7 @@
             <w:noProof/>
             <w:webHidden/>
           </w:rPr>
-          <w:instrText xml:space="preserve"> PAGEREF _Toc73735725 \h </w:instrText>
+          <w:instrText xml:space="preserve"> PAGEREF _Toc73982441 \h </w:instrText>
         </w:r>
         <w:r>
           <w:rPr>
@@ -2235,7 +2235,7 @@
           <w:lang w:eastAsia="sl-SI"/>
         </w:rPr>
       </w:pPr>
-      <w:hyperlink w:anchor="_Toc73735726" w:history="1">
+      <w:hyperlink w:anchor="_Toc73982442" w:history="1">
         <w:r>
           <w:rPr>
             <w:rStyle w:val="Hiperpovezava"/>
@@ -2262,7 +2262,79 @@
             <w:noProof/>
             <w:webHidden/>
           </w:rPr>
-          <w:instrText xml:space="preserve"> PAGEREF _Toc73735726 \h </w:instrText>
+          <w:instrText xml:space="preserve"> PAGEREF _Toc73982442 \h </w:instrText>
+        </w:r>
+        <w:r>
+          <w:rPr>
+            <w:noProof/>
+            <w:webHidden/>
+          </w:rPr>
+        </w:r>
+        <w:r>
+          <w:rPr>
+            <w:noProof/>
+            <w:webHidden/>
+          </w:rPr>
+          <w:fldChar w:fldCharType="separate"/>
+        </w:r>
+        <w:r>
+          <w:rPr>
+            <w:noProof/>
+            <w:webHidden/>
+          </w:rPr>
+          <w:t>9</w:t>
+        </w:r>
+        <w:r>
+          <w:rPr>
+            <w:noProof/>
+            <w:webHidden/>
+          </w:rPr>
+          <w:fldChar w:fldCharType="end"/>
+        </w:r>
+      </w:hyperlink>
+    </w:p>
+    <w:p>
+      <w:pPr>
+        <w:pStyle w:val="Kazalovsebine2"/>
+        <w:tabs>
+          <w:tab w:val="right" w:leader="dot" w:pos="9062"/>
+        </w:tabs>
+        <w:rPr>
+          <w:rFonts w:eastAsiaTheme="minorEastAsia"/>
+          <w:noProof/>
+          <w:color w:val="auto"/>
+          <w:sz w:val="22"/>
+          <w:lang w:eastAsia="sl-SI"/>
+        </w:rPr>
+      </w:pPr>
+      <w:hyperlink w:anchor="_Toc73982443" w:history="1">
+        <w:r>
+          <w:rPr>
+            <w:rStyle w:val="Hiperpovezava"/>
+            <w:noProof/>
+          </w:rPr>
+          <w:t>2.6. DOCKER</w:t>
+        </w:r>
+        <w:r>
+          <w:rPr>
+            <w:noProof/>
+            <w:webHidden/>
+          </w:rPr>
+          <w:tab/>
+        </w:r>
+        <w:r>
+          <w:rPr>
+            <w:noProof/>
+            <w:webHidden/>
+          </w:rPr>
+          <w:fldChar w:fldCharType="begin"/>
+        </w:r>
+        <w:r>
+          <w:rPr>
+            <w:noProof/>
+            <w:webHidden/>
+          </w:rPr>
+          <w:instrText xml:space="preserve"> PAGEREF _Toc73982443 \h </w:instrText>
         </w:r>
         <w:r>
           <w:rPr>
@@ -2952,7 +3024,7 @@
       <w:pPr>
         <w:pStyle w:val="Naslov1"/>
       </w:pPr>
-      <w:bookmarkStart w:id="1" w:name="_Toc73735699"/>
+      <w:bookmarkStart w:id="1" w:name="_Toc73982415"/>
       <w:r>
         <w:lastRenderedPageBreak/>
         <w:t>1</w:t>
@@ -2979,7 +3051,7 @@
       <w:pPr>
         <w:pStyle w:val="Naslov2"/>
       </w:pPr>
-      <w:bookmarkStart w:id="2" w:name="_Toc73735700"/>
+      <w:bookmarkStart w:id="2" w:name="_Toc73982416"/>
       <w:r>
         <w:t>1.1 ZADOLŽITVE ČLANOV</w:t>
       </w:r>
@@ -2989,7 +3061,7 @@
       <w:pPr>
         <w:pStyle w:val="Naslov3"/>
       </w:pPr>
-      <w:bookmarkStart w:id="3" w:name="_Toc73735701"/>
+      <w:bookmarkStart w:id="3" w:name="_Toc73982417"/>
       <w:r>
         <w:t xml:space="preserve">1.1.1 Ustvarjanje </w:t>
       </w:r>
@@ -3104,7 +3176,7 @@
       <w:pPr>
         <w:pStyle w:val="Naslov3"/>
       </w:pPr>
-      <w:bookmarkStart w:id="4" w:name="_Toc73735702"/>
+      <w:bookmarkStart w:id="4" w:name="_Toc73982418"/>
       <w:r>
         <w:t xml:space="preserve">1.1.2 Izdelava in testiranje podatkovne baze v </w:t>
       </w:r>
@@ -3170,7 +3242,7 @@
       <w:pPr>
         <w:pStyle w:val="Naslov3"/>
       </w:pPr>
-      <w:bookmarkStart w:id="5" w:name="_Toc73735703"/>
+      <w:bookmarkStart w:id="5" w:name="_Toc73982419"/>
       <w:r>
         <w:t>1.1.</w:t>
       </w:r>
@@ -3261,7 +3333,7 @@
       <w:pPr>
         <w:pStyle w:val="Naslov3"/>
       </w:pPr>
-      <w:bookmarkStart w:id="6" w:name="_Toc73735704"/>
+      <w:bookmarkStart w:id="6" w:name="_Toc73982420"/>
       <w:r>
         <w:t>1.1.4 Izdelava spletne strani (Matjaž, Žan)</w:t>
       </w:r>
@@ -3331,7 +3403,7 @@
       <w:pPr>
         <w:pStyle w:val="Naslov3"/>
       </w:pPr>
-      <w:bookmarkStart w:id="7" w:name="_Toc73735705"/>
+      <w:bookmarkStart w:id="7" w:name="_Toc73982421"/>
       <w:r>
         <w:t>1.1.5 Izdelava mobilne aplikacije (Matjaž, Žan)</w:t>
       </w:r>
@@ -3404,7 +3476,7 @@
       <w:pPr>
         <w:pStyle w:val="Naslov1"/>
       </w:pPr>
-      <w:bookmarkStart w:id="8" w:name="_Toc73735706"/>
+      <w:bookmarkStart w:id="8" w:name="_Toc73982422"/>
       <w:r>
         <w:lastRenderedPageBreak/>
         <w:t>2</w:t>
@@ -3458,7 +3530,7 @@
       <w:pPr>
         <w:pStyle w:val="Naslov2"/>
       </w:pPr>
-      <w:bookmarkStart w:id="9" w:name="_Toc73735707"/>
+      <w:bookmarkStart w:id="9" w:name="_Toc73982423"/>
       <w:r>
         <w:t>2.1</w:t>
       </w:r>
@@ -3471,7 +3543,7 @@
       <w:pPr>
         <w:pStyle w:val="Naslov3"/>
       </w:pPr>
-      <w:bookmarkStart w:id="10" w:name="_Toc73735708"/>
+      <w:bookmarkStart w:id="10" w:name="_Toc73982424"/>
       <w:r>
         <w:t xml:space="preserve">2.1.1 </w:t>
       </w:r>
@@ -3628,7 +3700,7 @@
       <w:pPr>
         <w:pStyle w:val="Naslov3"/>
       </w:pPr>
-      <w:bookmarkStart w:id="12" w:name="_Toc73735709"/>
+      <w:bookmarkStart w:id="12" w:name="_Toc73982425"/>
       <w:r>
         <w:t xml:space="preserve">2.1.2 </w:t>
       </w:r>
@@ -3825,7 +3897,7 @@
       <w:pPr>
         <w:pStyle w:val="Naslov3"/>
       </w:pPr>
-      <w:bookmarkStart w:id="14" w:name="_Toc73735710"/>
+      <w:bookmarkStart w:id="14" w:name="_Toc73982426"/>
       <w:r>
         <w:t xml:space="preserve">2.1.3 </w:t>
       </w:r>
@@ -4021,7 +4093,7 @@
       <w:pPr>
         <w:pStyle w:val="Naslov3"/>
       </w:pPr>
-      <w:bookmarkStart w:id="16" w:name="_Toc73735711"/>
+      <w:bookmarkStart w:id="16" w:name="_Toc73982427"/>
       <w:r>
         <w:t>2.1.4 Microsoft SQL Server</w:t>
       </w:r>
@@ -4174,7 +4246,7 @@
       <w:pPr>
         <w:pStyle w:val="Naslov2"/>
       </w:pPr>
-      <w:bookmarkStart w:id="18" w:name="_Toc73735712"/>
+      <w:bookmarkStart w:id="18" w:name="_Toc73982428"/>
       <w:r>
         <w:t>2.2</w:t>
       </w:r>
@@ -4187,7 +4259,7 @@
       <w:pPr>
         <w:pStyle w:val="Naslov2"/>
       </w:pPr>
-      <w:bookmarkStart w:id="19" w:name="_Toc73735713"/>
+      <w:bookmarkStart w:id="19" w:name="_Toc73982429"/>
       <w:r>
         <w:t>2.2.1 HTML</w:t>
       </w:r>
@@ -4344,7 +4416,7 @@
       <w:pPr>
         <w:pStyle w:val="Naslov3"/>
       </w:pPr>
-      <w:bookmarkStart w:id="21" w:name="_Toc73735714"/>
+      <w:bookmarkStart w:id="21" w:name="_Toc73982430"/>
       <w:r>
         <w:t xml:space="preserve">2.2.2 </w:t>
       </w:r>
@@ -4510,7 +4582,7 @@
       <w:pPr>
         <w:pStyle w:val="Naslov3"/>
       </w:pPr>
-      <w:bookmarkStart w:id="23" w:name="_Toc73735715"/>
+      <w:bookmarkStart w:id="23" w:name="_Toc73982431"/>
       <w:r>
         <w:t xml:space="preserve">2.2.3 </w:t>
       </w:r>
@@ -4669,7 +4741,7 @@
       <w:pPr>
         <w:pStyle w:val="Naslov3"/>
       </w:pPr>
-      <w:bookmarkStart w:id="25" w:name="_Toc73735716"/>
+      <w:bookmarkStart w:id="25" w:name="_Toc73982432"/>
       <w:r>
         <w:t xml:space="preserve">2.2.4 </w:t>
       </w:r>
@@ -4831,7 +4903,7 @@
       <w:pPr>
         <w:pStyle w:val="Naslov2"/>
       </w:pPr>
-      <w:bookmarkStart w:id="27" w:name="_Toc73735717"/>
+      <w:bookmarkStart w:id="27" w:name="_Toc73982433"/>
       <w:r>
         <w:t>2.3</w:t>
       </w:r>
@@ -4844,7 +4916,7 @@
       <w:pPr>
         <w:pStyle w:val="Naslov3"/>
       </w:pPr>
-      <w:bookmarkStart w:id="28" w:name="_Toc73735718"/>
+      <w:bookmarkStart w:id="28" w:name="_Toc73982434"/>
       <w:r>
         <w:t xml:space="preserve">2.3.1 </w:t>
       </w:r>
@@ -4930,7 +5002,7 @@
       <w:pPr>
         <w:pStyle w:val="Naslov3"/>
       </w:pPr>
-      <w:bookmarkStart w:id="29" w:name="_Toc73735719"/>
+      <w:bookmarkStart w:id="29" w:name="_Toc73982435"/>
       <w:r>
         <w:lastRenderedPageBreak/>
         <w:t>2.3.2 XAMPP</w:t>
@@ -5091,7 +5163,7 @@
       <w:pPr>
         <w:pStyle w:val="Naslov3"/>
       </w:pPr>
-      <w:bookmarkStart w:id="30" w:name="_Toc73735720"/>
+      <w:bookmarkStart w:id="30" w:name="_Toc73982436"/>
       <w:r>
         <w:t>2.3.3 LAMP</w:t>
       </w:r>
@@ -5178,7 +5250,7 @@
       <w:pPr>
         <w:pStyle w:val="Naslov3"/>
       </w:pPr>
-      <w:bookmarkStart w:id="31" w:name="_Toc73735721"/>
+      <w:bookmarkStart w:id="31" w:name="_Toc73982437"/>
       <w:r>
         <w:t>2.3.4 MAMP</w:t>
       </w:r>
@@ -5332,7 +5404,7 @@
       <w:pPr>
         <w:pStyle w:val="Naslov2"/>
       </w:pPr>
-      <w:bookmarkStart w:id="32" w:name="_Toc73735722"/>
+      <w:bookmarkStart w:id="32" w:name="_Toc73982438"/>
       <w:r>
         <w:lastRenderedPageBreak/>
         <w:t>2.4</w:t>
@@ -5346,7 +5418,7 @@
       <w:pPr>
         <w:pStyle w:val="Naslov3"/>
       </w:pPr>
-      <w:bookmarkStart w:id="33" w:name="_Toc73735723"/>
+      <w:bookmarkStart w:id="33" w:name="_Toc73982439"/>
       <w:r>
         <w:t xml:space="preserve">2.4.1 </w:t>
       </w:r>
@@ -5483,7 +5555,7 @@
       <w:pPr>
         <w:pStyle w:val="Naslov3"/>
       </w:pPr>
-      <w:bookmarkStart w:id="34" w:name="_Toc73735724"/>
+      <w:bookmarkStart w:id="34" w:name="_Toc73982440"/>
       <w:r>
         <w:t xml:space="preserve">2.4.2 </w:t>
       </w:r>
@@ -5524,7 +5596,7 @@
       <w:pPr>
         <w:pStyle w:val="Naslov3"/>
       </w:pPr>
-      <w:bookmarkStart w:id="35" w:name="_Toc73735725"/>
+      <w:bookmarkStart w:id="35" w:name="_Toc73982441"/>
       <w:r>
         <w:t xml:space="preserve">2.4.3 </w:t>
       </w:r>
@@ -5589,7 +5661,7 @@
       <w:pPr>
         <w:pStyle w:val="Naslov2"/>
       </w:pPr>
-      <w:bookmarkStart w:id="36" w:name="_Toc73735726"/>
+      <w:bookmarkStart w:id="36" w:name="_Toc73982442"/>
       <w:r>
         <w:t>2.5 PREPOZNAVANJE TABLIC</w:t>
       </w:r>
@@ -5608,7 +5680,16 @@
         <w:t>, saj ima na voljo veliko že implementiranih knjižnic za odpiranje, procesiranje, prepoznavo, pretvarjanje in uporabo slik, ki so enostavne za uporabo, na spletu pa je veliko primerov na katerih se lahko učiš in jih nato s svojim znanjem implementiraš v svojo spletno aplikacijo in projekt.</w:t>
       </w:r>
     </w:p>
-    <w:p/>
+    <w:p>
+      <w:pPr>
+        <w:pStyle w:val="Naslov2"/>
+      </w:pPr>
+      <w:bookmarkStart w:id="37" w:name="_Toc73982443"/>
+      <w:r>
+        <w:t>2.6. DOCKER</w:t>
+      </w:r>
+      <w:bookmarkEnd w:id="37"/>
+    </w:p>
     <w:sectPr>
       <w:pgSz w:w="11906" w:h="16838"/>
       <w:pgMar w:top="1417" w:right="1417" w:bottom="1417" w:left="1417" w:header="708" w:footer="708" w:gutter="0"/>
@@ -5674,7 +5755,7 @@
           <w:rPr>
             <w:noProof/>
           </w:rPr>
-          <w:t>4</w:t>
+          <w:t>3</w:t>
         </w:r>
         <w:r>
           <w:fldChar w:fldCharType="end"/>
@@ -7383,7 +7464,7 @@
 </file>
 
 <file path=customXml/itemProps1.xml><?xml version="1.0" encoding="utf-8"?>
-<ds:datastoreItem xmlns:ds="http://schemas.openxmlformats.org/officeDocument/2006/customXml" ds:itemID="{0FE431C9-70D6-425B-B4E8-F8CCC3246E51}">
+<ds:datastoreItem xmlns:ds="http://schemas.openxmlformats.org/officeDocument/2006/customXml" ds:itemID="{12330071-2005-4971-9396-CAD39F059CB9}">
   <ds:schemaRefs>
     <ds:schemaRef ds:uri="http://schemas.openxmlformats.org/officeDocument/2006/bibliography"/>
   </ds:schemaRefs>

</xml_diff>